<commit_message>
diploma BackUp True-FINAL (lol)
</commit_message>
<xml_diff>
--- a/docs/ИУ5-41М_Фадеев_А_А_ТЗ.docx
+++ b/docs/ИУ5-41М_Фадеев_А_А_ТЗ.docx
@@ -91,10 +91,13 @@
     </w:p>
     <w:p>
       <w:pPr>
-        <w:jc w:val="center"/>
-        <w:rPr>
-          <w:color w:val="000000" w:themeColor="text1"/>
-          <w:szCs w:val="28"/>
+        <w:spacing w:before="0" w:after="240"/>
+        <w:jc w:val="left"/>
+        <w:rPr>
+          <w:rFonts w:eastAsiaTheme="minorEastAsia"/>
+          <w:color w:val="000000" w:themeColor="text1"/>
+          <w:sz w:val="24"/>
+          <w:lang w:eastAsia="ko-KR"/>
         </w:rPr>
       </w:pPr>
     </w:p>
@@ -170,14 +173,34 @@
                 <w:lang w:val="en-GB" w:eastAsia="ko-KR"/>
               </w:rPr>
             </w:pPr>
+            <w:proofErr w:type="spellStart"/>
             <w:r>
               <w:rPr>
                 <w:rFonts w:eastAsiaTheme="minorEastAsia"/>
                 <w:color w:val="000000" w:themeColor="text1"/>
                 <w:szCs w:val="28"/>
+                <w:lang w:eastAsia="ko-KR"/>
+              </w:rPr>
+              <w:t>Гапанюк</w:t>
+            </w:r>
+            <w:proofErr w:type="spellEnd"/>
+            <w:r>
+              <w:rPr>
+                <w:rFonts w:eastAsiaTheme="minorEastAsia"/>
+                <w:color w:val="000000" w:themeColor="text1"/>
+                <w:szCs w:val="28"/>
+                <w:lang w:eastAsia="ko-KR"/>
+              </w:rPr>
+              <w:t xml:space="preserve"> Ю.Е.</w:t>
+            </w:r>
+            <w:r>
+              <w:rPr>
+                <w:rFonts w:eastAsiaTheme="minorEastAsia"/>
+                <w:color w:val="000000" w:themeColor="text1"/>
+                <w:szCs w:val="28"/>
                 <w:lang w:val="en-GB" w:eastAsia="ko-KR"/>
               </w:rPr>
-              <w:t>___________________</w:t>
+              <w:t>_____</w:t>
             </w:r>
           </w:p>
         </w:tc>
@@ -196,26 +219,6 @@
                 <w:lang w:val="en-GB" w:eastAsia="ko-KR"/>
               </w:rPr>
             </w:pPr>
-            <w:proofErr w:type="spellStart"/>
-            <w:r>
-              <w:rPr>
-                <w:rFonts w:eastAsiaTheme="minorEastAsia"/>
-                <w:color w:val="000000" w:themeColor="text1"/>
-                <w:szCs w:val="28"/>
-                <w:lang w:val="en-GB" w:eastAsia="ko-KR"/>
-              </w:rPr>
-              <w:t>Согласовано</w:t>
-            </w:r>
-            <w:proofErr w:type="spellEnd"/>
-            <w:r>
-              <w:rPr>
-                <w:rFonts w:eastAsiaTheme="minorEastAsia"/>
-                <w:color w:val="000000" w:themeColor="text1"/>
-                <w:szCs w:val="28"/>
-                <w:lang w:val="en-GB" w:eastAsia="ko-KR"/>
-              </w:rPr>
-              <w:t xml:space="preserve">: </w:t>
-            </w:r>
           </w:p>
         </w:tc>
         <w:tc>
@@ -233,15 +236,6 @@
                 <w:lang w:val="en-GB" w:eastAsia="ko-KR"/>
               </w:rPr>
             </w:pPr>
-            <w:r>
-              <w:rPr>
-                <w:rFonts w:eastAsiaTheme="minorEastAsia"/>
-                <w:color w:val="000000" w:themeColor="text1"/>
-                <w:szCs w:val="28"/>
-                <w:lang w:val="en-GB" w:eastAsia="ko-KR"/>
-              </w:rPr>
-              <w:t>___________________</w:t>
-            </w:r>
           </w:p>
         </w:tc>
       </w:tr>
@@ -300,7 +294,43 @@
                 <w:szCs w:val="28"/>
                 <w:lang w:val="en-GB" w:eastAsia="ko-KR"/>
               </w:rPr>
-              <w:t>"__"_________2021  г.</w:t>
+              <w:t>"</w:t>
+            </w:r>
+            <w:r>
+              <w:rPr>
+                <w:rFonts w:eastAsiaTheme="minorEastAsia"/>
+                <w:color w:val="000000" w:themeColor="text1"/>
+                <w:szCs w:val="28"/>
+                <w:lang w:eastAsia="ko-KR"/>
+              </w:rPr>
+              <w:t>15</w:t>
+            </w:r>
+            <w:r>
+              <w:rPr>
+                <w:rFonts w:eastAsiaTheme="minorEastAsia"/>
+                <w:color w:val="000000" w:themeColor="text1"/>
+                <w:szCs w:val="28"/>
+                <w:lang w:val="en-GB" w:eastAsia="ko-KR"/>
+              </w:rPr>
+              <w:t>"</w:t>
+            </w:r>
+            <w:r>
+              <w:rPr>
+                <w:rFonts w:eastAsiaTheme="minorEastAsia"/>
+                <w:color w:val="000000" w:themeColor="text1"/>
+                <w:szCs w:val="28"/>
+                <w:lang w:eastAsia="ko-KR"/>
+              </w:rPr>
+              <w:t xml:space="preserve"> ноября </w:t>
+            </w:r>
+            <w:r>
+              <w:rPr>
+                <w:rFonts w:eastAsiaTheme="minorEastAsia"/>
+                <w:color w:val="000000" w:themeColor="text1"/>
+                <w:szCs w:val="28"/>
+                <w:lang w:val="en-GB" w:eastAsia="ko-KR"/>
+              </w:rPr>
+              <w:t>2021  г.</w:t>
             </w:r>
           </w:p>
         </w:tc>
@@ -337,81 +367,39 @@
               </w:rPr>
             </w:pPr>
           </w:p>
-          <w:p>
-            <w:pPr>
-              <w:spacing w:before="0" w:after="0"/>
-              <w:jc w:val="right"/>
-              <w:rPr>
-                <w:rFonts w:eastAsiaTheme="minorEastAsia"/>
-                <w:color w:val="000000" w:themeColor="text1"/>
-                <w:szCs w:val="28"/>
-                <w:lang w:val="en-GB" w:eastAsia="ko-KR"/>
-              </w:rPr>
-            </w:pPr>
-            <w:r>
-              <w:rPr>
-                <w:rFonts w:eastAsiaTheme="minorEastAsia"/>
-                <w:color w:val="000000" w:themeColor="text1"/>
-                <w:szCs w:val="28"/>
-                <w:lang w:val="en-GB" w:eastAsia="ko-KR"/>
-              </w:rPr>
-              <w:t>"__"_________</w:t>
-            </w:r>
-            <w:r>
-              <w:rPr>
-                <w:rFonts w:eastAsiaTheme="minorEastAsia"/>
-                <w:color w:val="000000" w:themeColor="text1"/>
-                <w:szCs w:val="28"/>
-                <w:lang w:eastAsia="ko-KR"/>
-              </w:rPr>
-              <w:t>_</w:t>
-            </w:r>
-            <w:r>
-              <w:rPr>
-                <w:rFonts w:eastAsiaTheme="minorEastAsia"/>
-                <w:color w:val="000000" w:themeColor="text1"/>
-                <w:szCs w:val="28"/>
-                <w:lang w:val="en-GB" w:eastAsia="ko-KR"/>
-              </w:rPr>
-              <w:t xml:space="preserve">2021 г.   </w:t>
-            </w:r>
-          </w:p>
         </w:tc>
       </w:tr>
     </w:tbl>
     <w:p>
       <w:pPr>
-        <w:spacing w:before="0" w:after="240"/>
-        <w:jc w:val="left"/>
-        <w:rPr>
-          <w:rFonts w:eastAsiaTheme="minorEastAsia"/>
-          <w:color w:val="000000" w:themeColor="text1"/>
-          <w:sz w:val="24"/>
-          <w:lang w:val="en-GB" w:eastAsia="ko-KR"/>
+        <w:ind w:left="-142" w:right="-143"/>
+        <w:jc w:val="center"/>
+        <w:rPr>
+          <w:b/>
+          <w:color w:val="000000" w:themeColor="text1"/>
+          <w:sz w:val="32"/>
         </w:rPr>
       </w:pPr>
     </w:p>
     <w:p>
       <w:pPr>
-        <w:spacing w:before="0" w:after="240"/>
-        <w:jc w:val="left"/>
-        <w:rPr>
-          <w:rFonts w:eastAsiaTheme="minorEastAsia"/>
-          <w:color w:val="000000" w:themeColor="text1"/>
-          <w:sz w:val="24"/>
-          <w:lang w:val="en-GB" w:eastAsia="ko-KR"/>
+        <w:ind w:left="-142" w:right="-143"/>
+        <w:jc w:val="center"/>
+        <w:rPr>
+          <w:b/>
+          <w:color w:val="000000" w:themeColor="text1"/>
+          <w:sz w:val="32"/>
         </w:rPr>
       </w:pPr>
     </w:p>
     <w:p>
       <w:pPr>
-        <w:spacing w:before="0" w:after="240"/>
-        <w:jc w:val="left"/>
-        <w:rPr>
-          <w:rFonts w:eastAsiaTheme="minorEastAsia"/>
-          <w:color w:val="000000" w:themeColor="text1"/>
-          <w:sz w:val="24"/>
-          <w:lang w:val="en-GB" w:eastAsia="ko-KR"/>
+        <w:ind w:left="-142" w:right="-143"/>
+        <w:jc w:val="center"/>
+        <w:rPr>
+          <w:b/>
+          <w:color w:val="000000" w:themeColor="text1"/>
+          <w:sz w:val="32"/>
         </w:rPr>
       </w:pPr>
     </w:p>
@@ -644,7 +632,7 @@
     </w:p>
     <w:tbl>
       <w:tblPr>
-        <w:tblW w:w="6663" w:type="dxa"/>
+        <w:tblW w:w="6373" w:type="dxa"/>
         <w:tblInd w:w="3125" w:type="dxa"/>
         <w:tblLayout w:type="fixed"/>
         <w:tblCellMar>
@@ -655,7 +643,7 @@
       </w:tblPr>
       <w:tblGrid>
         <w:gridCol w:w="3261"/>
-        <w:gridCol w:w="3402"/>
+        <w:gridCol w:w="3112"/>
       </w:tblGrid>
       <w:tr>
         <w:tc>
@@ -686,7 +674,7 @@
         </w:tc>
         <w:tc>
           <w:tcPr>
-            <w:tcW w:w="3402" w:type="dxa"/>
+            <w:tcW w:w="3112" w:type="dxa"/>
           </w:tcPr>
           <w:p>
             <w:pPr>
@@ -773,7 +761,7 @@
         </w:tc>
         <w:tc>
           <w:tcPr>
-            <w:tcW w:w="3402" w:type="dxa"/>
+            <w:tcW w:w="3112" w:type="dxa"/>
           </w:tcPr>
           <w:p>
             <w:pPr>
@@ -820,7 +808,7 @@
         </w:tc>
         <w:tc>
           <w:tcPr>
-            <w:tcW w:w="3402" w:type="dxa"/>
+            <w:tcW w:w="3112" w:type="dxa"/>
           </w:tcPr>
           <w:p>
             <w:pPr>
@@ -871,6 +859,8 @@
             </w:r>
           </w:p>
         </w:tc>
+        <w:bookmarkStart w:id="0" w:name="_GoBack"/>
+        <w:bookmarkEnd w:id="0"/>
       </w:tr>
     </w:tbl>
     <w:p>
@@ -2791,14 +2781,14 @@
           <w:szCs w:val="36"/>
         </w:rPr>
       </w:pPr>
-      <w:bookmarkStart w:id="0" w:name="_Toc104493077"/>
-      <w:bookmarkStart w:id="1" w:name="_Toc104498630"/>
-      <w:bookmarkStart w:id="2" w:name="_Toc104499119"/>
-      <w:bookmarkStart w:id="3" w:name="_Toc104508832"/>
-      <w:bookmarkStart w:id="4" w:name="_Toc104510909"/>
-      <w:bookmarkStart w:id="5" w:name="_Toc104511168"/>
-      <w:bookmarkStart w:id="6" w:name="_Toc105123232"/>
-      <w:bookmarkStart w:id="7" w:name="_Toc106552415"/>
+      <w:bookmarkStart w:id="1" w:name="_Toc104493077"/>
+      <w:bookmarkStart w:id="2" w:name="_Toc104498630"/>
+      <w:bookmarkStart w:id="3" w:name="_Toc104499119"/>
+      <w:bookmarkStart w:id="4" w:name="_Toc104508832"/>
+      <w:bookmarkStart w:id="5" w:name="_Toc104510909"/>
+      <w:bookmarkStart w:id="6" w:name="_Toc104511168"/>
+      <w:bookmarkStart w:id="7" w:name="_Toc105123232"/>
+      <w:bookmarkStart w:id="8" w:name="_Toc106552415"/>
       <w:r>
         <w:rPr>
           <w:rFonts w:cs="Times New Roman"/>
@@ -2809,7 +2799,6 @@
         <w:lastRenderedPageBreak/>
         <w:t>Наименование</w:t>
       </w:r>
-      <w:bookmarkEnd w:id="0"/>
       <w:bookmarkEnd w:id="1"/>
       <w:bookmarkEnd w:id="2"/>
       <w:bookmarkEnd w:id="3"/>
@@ -2817,6 +2806,7 @@
       <w:bookmarkEnd w:id="5"/>
       <w:bookmarkEnd w:id="6"/>
       <w:bookmarkEnd w:id="7"/>
+      <w:bookmarkEnd w:id="8"/>
     </w:p>
     <w:p>
       <w:pPr>
@@ -2862,14 +2852,14 @@
           <w:szCs w:val="36"/>
         </w:rPr>
       </w:pPr>
-      <w:bookmarkStart w:id="8" w:name="_Toc104493078"/>
-      <w:bookmarkStart w:id="9" w:name="_Toc104498631"/>
-      <w:bookmarkStart w:id="10" w:name="_Toc104499120"/>
-      <w:bookmarkStart w:id="11" w:name="_Toc104508833"/>
-      <w:bookmarkStart w:id="12" w:name="_Toc104510910"/>
-      <w:bookmarkStart w:id="13" w:name="_Toc104511169"/>
-      <w:bookmarkStart w:id="14" w:name="_Toc105123233"/>
-      <w:bookmarkStart w:id="15" w:name="_Toc106552416"/>
+      <w:bookmarkStart w:id="9" w:name="_Toc104493078"/>
+      <w:bookmarkStart w:id="10" w:name="_Toc104498631"/>
+      <w:bookmarkStart w:id="11" w:name="_Toc104499120"/>
+      <w:bookmarkStart w:id="12" w:name="_Toc104508833"/>
+      <w:bookmarkStart w:id="13" w:name="_Toc104510910"/>
+      <w:bookmarkStart w:id="14" w:name="_Toc104511169"/>
+      <w:bookmarkStart w:id="15" w:name="_Toc105123233"/>
+      <w:bookmarkStart w:id="16" w:name="_Toc106552416"/>
       <w:r>
         <w:rPr>
           <w:rFonts w:cs="Times New Roman"/>
@@ -2879,7 +2869,6 @@
         </w:rPr>
         <w:t>Основание для разработки</w:t>
       </w:r>
-      <w:bookmarkEnd w:id="8"/>
       <w:bookmarkEnd w:id="9"/>
       <w:bookmarkEnd w:id="10"/>
       <w:bookmarkEnd w:id="11"/>
@@ -2887,6 +2876,7 @@
       <w:bookmarkEnd w:id="13"/>
       <w:bookmarkEnd w:id="14"/>
       <w:bookmarkEnd w:id="15"/>
+      <w:bookmarkEnd w:id="16"/>
     </w:p>
     <w:p>
       <w:pPr>
@@ -2922,14 +2912,14 @@
           <w:szCs w:val="36"/>
         </w:rPr>
       </w:pPr>
-      <w:bookmarkStart w:id="16" w:name="_Toc104493079"/>
-      <w:bookmarkStart w:id="17" w:name="_Toc104498632"/>
-      <w:bookmarkStart w:id="18" w:name="_Toc104499121"/>
-      <w:bookmarkStart w:id="19" w:name="_Toc104508834"/>
-      <w:bookmarkStart w:id="20" w:name="_Toc104510911"/>
-      <w:bookmarkStart w:id="21" w:name="_Toc104511170"/>
-      <w:bookmarkStart w:id="22" w:name="_Toc105123234"/>
-      <w:bookmarkStart w:id="23" w:name="_Toc106552417"/>
+      <w:bookmarkStart w:id="17" w:name="_Toc104493079"/>
+      <w:bookmarkStart w:id="18" w:name="_Toc104498632"/>
+      <w:bookmarkStart w:id="19" w:name="_Toc104499121"/>
+      <w:bookmarkStart w:id="20" w:name="_Toc104508834"/>
+      <w:bookmarkStart w:id="21" w:name="_Toc104510911"/>
+      <w:bookmarkStart w:id="22" w:name="_Toc104511170"/>
+      <w:bookmarkStart w:id="23" w:name="_Toc105123234"/>
+      <w:bookmarkStart w:id="24" w:name="_Toc106552417"/>
       <w:r>
         <w:rPr>
           <w:rFonts w:cs="Times New Roman"/>
@@ -2939,7 +2929,6 @@
         </w:rPr>
         <w:t>Исполнитель</w:t>
       </w:r>
-      <w:bookmarkEnd w:id="16"/>
       <w:bookmarkEnd w:id="17"/>
       <w:bookmarkEnd w:id="18"/>
       <w:bookmarkEnd w:id="19"/>
@@ -2947,6 +2936,7 @@
       <w:bookmarkEnd w:id="21"/>
       <w:bookmarkEnd w:id="22"/>
       <w:bookmarkEnd w:id="23"/>
+      <w:bookmarkEnd w:id="24"/>
     </w:p>
     <w:p>
       <w:pPr>
@@ -3046,14 +3036,14 @@
           <w:szCs w:val="36"/>
         </w:rPr>
       </w:pPr>
-      <w:bookmarkStart w:id="24" w:name="_Toc104493080"/>
-      <w:bookmarkStart w:id="25" w:name="_Toc104498633"/>
-      <w:bookmarkStart w:id="26" w:name="_Toc104499122"/>
-      <w:bookmarkStart w:id="27" w:name="_Toc104508835"/>
-      <w:bookmarkStart w:id="28" w:name="_Toc104510912"/>
-      <w:bookmarkStart w:id="29" w:name="_Toc104511171"/>
-      <w:bookmarkStart w:id="30" w:name="_Toc105123235"/>
-      <w:bookmarkStart w:id="31" w:name="_Toc106552418"/>
+      <w:bookmarkStart w:id="25" w:name="_Toc104493080"/>
+      <w:bookmarkStart w:id="26" w:name="_Toc104498633"/>
+      <w:bookmarkStart w:id="27" w:name="_Toc104499122"/>
+      <w:bookmarkStart w:id="28" w:name="_Toc104508835"/>
+      <w:bookmarkStart w:id="29" w:name="_Toc104510912"/>
+      <w:bookmarkStart w:id="30" w:name="_Toc104511171"/>
+      <w:bookmarkStart w:id="31" w:name="_Toc105123235"/>
+      <w:bookmarkStart w:id="32" w:name="_Toc106552418"/>
       <w:r>
         <w:rPr>
           <w:rFonts w:cs="Times New Roman"/>
@@ -3063,7 +3053,6 @@
         </w:rPr>
         <w:t>Назначение и цель работы</w:t>
       </w:r>
-      <w:bookmarkEnd w:id="24"/>
       <w:bookmarkEnd w:id="25"/>
       <w:bookmarkEnd w:id="26"/>
       <w:bookmarkEnd w:id="27"/>
@@ -3071,6 +3060,7 @@
       <w:bookmarkEnd w:id="29"/>
       <w:bookmarkEnd w:id="30"/>
       <w:bookmarkEnd w:id="31"/>
+      <w:bookmarkEnd w:id="32"/>
     </w:p>
     <w:p>
       <w:pPr>
@@ -3129,15 +3119,15 @@
           <w:szCs w:val="36"/>
         </w:rPr>
       </w:pPr>
-      <w:bookmarkStart w:id="32" w:name="_Toc104493081"/>
-      <w:bookmarkStart w:id="33" w:name="_Toc104498634"/>
-      <w:bookmarkStart w:id="34" w:name="_Toc104499123"/>
-      <w:bookmarkStart w:id="35" w:name="_Toc104508836"/>
-      <w:bookmarkStart w:id="36" w:name="_Toc104510913"/>
-      <w:bookmarkStart w:id="37" w:name="_Toc104511172"/>
-      <w:bookmarkStart w:id="38" w:name="_Toc105123236"/>
-      <w:bookmarkStart w:id="39" w:name="_Toc106552419"/>
-      <w:bookmarkStart w:id="40" w:name="_Hlk40131969"/>
+      <w:bookmarkStart w:id="33" w:name="_Toc104493081"/>
+      <w:bookmarkStart w:id="34" w:name="_Toc104498634"/>
+      <w:bookmarkStart w:id="35" w:name="_Toc104499123"/>
+      <w:bookmarkStart w:id="36" w:name="_Toc104508836"/>
+      <w:bookmarkStart w:id="37" w:name="_Toc104510913"/>
+      <w:bookmarkStart w:id="38" w:name="_Toc104511172"/>
+      <w:bookmarkStart w:id="39" w:name="_Toc105123236"/>
+      <w:bookmarkStart w:id="40" w:name="_Toc106552419"/>
+      <w:bookmarkStart w:id="41" w:name="_Hlk40131969"/>
       <w:r>
         <w:rPr>
           <w:rFonts w:cs="Times New Roman"/>
@@ -3147,7 +3137,6 @@
         </w:rPr>
         <w:t>Содержание работы</w:t>
       </w:r>
-      <w:bookmarkEnd w:id="32"/>
       <w:bookmarkEnd w:id="33"/>
       <w:bookmarkEnd w:id="34"/>
       <w:bookmarkEnd w:id="35"/>
@@ -3155,6 +3144,7 @@
       <w:bookmarkEnd w:id="37"/>
       <w:bookmarkEnd w:id="38"/>
       <w:bookmarkEnd w:id="39"/>
+      <w:bookmarkEnd w:id="40"/>
     </w:p>
     <w:p>
       <w:pPr>
@@ -3171,14 +3161,14 @@
           <w:szCs w:val="36"/>
         </w:rPr>
       </w:pPr>
-      <w:bookmarkStart w:id="41" w:name="_Toc104493082"/>
-      <w:bookmarkStart w:id="42" w:name="_Toc104498635"/>
-      <w:bookmarkStart w:id="43" w:name="_Toc104499124"/>
-      <w:bookmarkStart w:id="44" w:name="_Toc104508837"/>
-      <w:bookmarkStart w:id="45" w:name="_Toc104510914"/>
-      <w:bookmarkStart w:id="46" w:name="_Toc104511173"/>
-      <w:bookmarkStart w:id="47" w:name="_Toc105123237"/>
-      <w:bookmarkStart w:id="48" w:name="_Toc106552420"/>
+      <w:bookmarkStart w:id="42" w:name="_Toc104493082"/>
+      <w:bookmarkStart w:id="43" w:name="_Toc104498635"/>
+      <w:bookmarkStart w:id="44" w:name="_Toc104499124"/>
+      <w:bookmarkStart w:id="45" w:name="_Toc104508837"/>
+      <w:bookmarkStart w:id="46" w:name="_Toc104510914"/>
+      <w:bookmarkStart w:id="47" w:name="_Toc104511173"/>
+      <w:bookmarkStart w:id="48" w:name="_Toc105123237"/>
+      <w:bookmarkStart w:id="49" w:name="_Toc106552420"/>
       <w:r>
         <w:rPr>
           <w:rFonts w:ascii="Times New Roman" w:hAnsi="Times New Roman" w:cs="Times New Roman"/>
@@ -3189,7 +3179,6 @@
         </w:rPr>
         <w:t>Задачи</w:t>
       </w:r>
-      <w:bookmarkEnd w:id="41"/>
       <w:bookmarkEnd w:id="42"/>
       <w:bookmarkEnd w:id="43"/>
       <w:bookmarkEnd w:id="44"/>
@@ -3197,6 +3186,7 @@
       <w:bookmarkEnd w:id="46"/>
       <w:bookmarkEnd w:id="47"/>
       <w:bookmarkEnd w:id="48"/>
+      <w:bookmarkEnd w:id="49"/>
     </w:p>
     <w:p>
       <w:pPr>
@@ -3474,7 +3464,7 @@
           <w:szCs w:val="36"/>
         </w:rPr>
       </w:pPr>
-      <w:bookmarkStart w:id="49" w:name="_Toc106552421"/>
+      <w:bookmarkStart w:id="50" w:name="_Toc106552421"/>
       <w:r>
         <w:rPr>
           <w:rFonts w:ascii="Times New Roman" w:hAnsi="Times New Roman" w:cs="Times New Roman"/>
@@ -3485,8 +3475,9 @@
         </w:rPr>
         <w:t>Требования к функциональным характеристикам</w:t>
       </w:r>
-      <w:bookmarkEnd w:id="49"/>
+      <w:bookmarkEnd w:id="50"/>
     </w:p>
+    <w:bookmarkEnd w:id="41"/>
     <w:p>
       <w:pPr>
         <w:spacing w:before="0" w:after="0"/>
@@ -3497,9 +3488,6 @@
           <w:lang w:eastAsia="ko-KR"/>
         </w:rPr>
       </w:pPr>
-      <w:bookmarkStart w:id="50" w:name="_GoBack"/>
-      <w:bookmarkEnd w:id="40"/>
-      <w:bookmarkEnd w:id="50"/>
       <w:r>
         <w:rPr>
           <w:color w:val="000000" w:themeColor="text1"/>
@@ -12774,7 +12762,7 @@
 </file>
 
 <file path=customXml/itemProps1.xml><?xml version="1.0" encoding="utf-8"?>
-<ds:datastoreItem xmlns:ds="http://schemas.openxmlformats.org/officeDocument/2006/customXml" ds:itemID="{3EDC2D4D-9558-4F90-B0D0-919451D5669F}">
+<ds:datastoreItem xmlns:ds="http://schemas.openxmlformats.org/officeDocument/2006/customXml" ds:itemID="{B9A356EB-5ED1-40BB-B580-EAF3D99AF356}">
   <ds:schemaRefs>
     <ds:schemaRef ds:uri="http://schemas.openxmlformats.org/officeDocument/2006/bibliography"/>
   </ds:schemaRefs>

</xml_diff>